<commit_message>
Mill and Ref License Format fix
</commit_message>
<xml_diff>
--- a/storage/mill_billing_statement.docx
+++ b/storage/mill_billing_statement.docx
@@ -23,49 +23,49 @@
           <w:sz w:val="24"/>
           <w:szCs w:val="24"/>
         </w:rPr>
-        <w:t xml:space="preserve">August 05, 2020</w:t>
-      </w:r>
-      <w:br/>
-      <w:br/>
-      <w:br/>
-      <w:r>
-        <w:rPr>
-          <w:rFonts w:ascii="Cambria" w:hAnsi="Cambria" w:eastAsia="Cambria" w:cs="Cambria"/>
-          <w:sz w:val="24"/>
-          <w:szCs w:val="24"/>
-          <w:b w:val="1"/>
-          <w:bCs w:val="1"/>
-        </w:rPr>
-        <w:t xml:space="preserve">MR. JONATHAN T. GOTIANUN</w:t>
-      </w:r>
-      <w:br/>
-      <w:r>
-        <w:rPr>
-          <w:rFonts w:ascii="Cambria" w:hAnsi="Cambria" w:eastAsia="Cambria" w:cs="Cambria"/>
-          <w:sz w:val="24"/>
-          <w:szCs w:val="24"/>
-        </w:rPr>
-        <w:t xml:space="preserve">President</w:t>
-      </w:r>
-      <w:br/>
-      <w:r>
-        <w:rPr>
-          <w:rFonts w:ascii="Cambria" w:hAnsi="Cambria" w:eastAsia="Cambria" w:cs="Cambria"/>
-          <w:sz w:val="24"/>
-          <w:szCs w:val="24"/>
-          <w:b w:val="1"/>
-          <w:bCs w:val="1"/>
-        </w:rPr>
-        <w:t xml:space="preserve">Davao Sugar Central Company, Inc.</w:t>
-      </w:r>
-      <w:br/>
-      <w:r>
-        <w:rPr>
-          <w:rFonts w:ascii="Cambria" w:hAnsi="Cambria" w:eastAsia="Cambria" w:cs="Cambria"/>
-          <w:sz w:val="24"/>
-          <w:szCs w:val="24"/>
-        </w:rPr>
-        <w:t xml:space="preserve">5/F, Filinvest Bldg., No. 79 EDSA Highway Hills, Mandaluyong City</w:t>
+        <w:t xml:space="preserve">August 06, 2020</w:t>
+      </w:r>
+      <w:br/>
+      <w:br/>
+      <w:br/>
+      <w:r>
+        <w:rPr>
+          <w:rFonts w:ascii="Cambria" w:hAnsi="Cambria" w:eastAsia="Cambria" w:cs="Cambria"/>
+          <w:sz w:val="24"/>
+          <w:szCs w:val="24"/>
+          <w:b w:val="1"/>
+          <w:bCs w:val="1"/>
+        </w:rPr>
+        <w:t xml:space="preserve">MS. MINNIE O. CHUA</w:t>
+      </w:r>
+      <w:br/>
+      <w:r>
+        <w:rPr>
+          <w:rFonts w:ascii="Cambria" w:hAnsi="Cambria" w:eastAsia="Cambria" w:cs="Cambria"/>
+          <w:sz w:val="24"/>
+          <w:szCs w:val="24"/>
+        </w:rPr>
+        <w:t xml:space="preserve">President &amp; COO</w:t>
+      </w:r>
+      <w:br/>
+      <w:r>
+        <w:rPr>
+          <w:rFonts w:ascii="Cambria" w:hAnsi="Cambria" w:eastAsia="Cambria" w:cs="Cambria"/>
+          <w:sz w:val="24"/>
+          <w:szCs w:val="24"/>
+          <w:b w:val="1"/>
+          <w:bCs w:val="1"/>
+        </w:rPr>
+        <w:t xml:space="preserve">Victorias Milling Company, Inc.</w:t>
+      </w:r>
+      <w:br/>
+      <w:r>
+        <w:rPr>
+          <w:rFonts w:ascii="Cambria" w:hAnsi="Cambria" w:eastAsia="Cambria" w:cs="Cambria"/>
+          <w:sz w:val="24"/>
+          <w:szCs w:val="24"/>
+        </w:rPr>
+        <w:t xml:space="preserve">Ossorio St., Brgy. XVI, Victorias City, Neg. Occ.</w:t>
       </w:r>
       <w:br/>
     </w:p>
@@ -77,7 +77,7 @@
           <w:sz w:val="24"/>
           <w:szCs w:val="24"/>
         </w:rPr>
-        <w:t xml:space="preserve">Dear Mr. Gotianun:</w:t>
+        <w:t xml:space="preserve">Dear Pres. Chua:</w:t>
       </w:r>
     </w:p>
     <w:p>
@@ -90,7 +90,7 @@
           <w:sz w:val="24"/>
           <w:szCs w:val="24"/>
         </w:rPr>
-        <w:t xml:space="preserve">Please be informed that based on your submitted production estimate of 1,000.00 Metric Tons or 1,000.00 Lkg., your Milling License Fee for Crop Year 2020 - 2021 is ONE THOUSAND  (PHP 1,000.00) PESOS.  However, you have an excess payment in your Milling License Fee for CY 2020 - 2021 in the amount of TWO HUNDRED  PESOS (PHP 200.00).</w:t>
+        <w:t xml:space="preserve">Please be informed that based on your submitted production estimate of 263,250.00 Metric Tons or 5,265,000.00 Lkg., your Milling License Fee for Crop Year 2020 - 2021 is FOURTEEN THOUSAND FIVE HUNDRED  (PHP 14,500.00) PESOS.  However, you have an excess payment in your Milling License Fee for CY 2020 - 2021 in the amount of NINE HUNDRED FIFTY  PESOS (PHP 950.00).</w:t>
       </w:r>
     </w:p>
     <w:p>
@@ -113,7 +113,7 @@
           <w:b w:val="1"/>
           <w:bCs w:val="1"/>
         </w:rPr>
-        <w:t xml:space="preserve">EIGHT HUNDRED  PESOS (PHP 800.00)</w:t>
+        <w:t xml:space="preserve">THIRTEEN THOUSAND FIVE HUNDRED FIFTY  PESOS (PHP 13,550.00)</w:t>
       </w:r>
       <w:r>
         <w:rPr>

</xml_diff>

<commit_message>
ENGR Prefix in License Signatory
</commit_message>
<xml_diff>
--- a/storage/mill_billing_statement.docx
+++ b/storage/mill_billing_statement.docx
@@ -36,36 +36,36 @@
           <w:b w:val="1"/>
           <w:bCs w:val="1"/>
         </w:rPr>
-        <w:t xml:space="preserve">MS. MINNIE O. CHUA</w:t>
-      </w:r>
-      <w:br/>
-      <w:r>
-        <w:rPr>
-          <w:rFonts w:ascii="Cambria" w:hAnsi="Cambria" w:eastAsia="Cambria" w:cs="Cambria"/>
-          <w:sz w:val="24"/>
-          <w:szCs w:val="24"/>
-        </w:rPr>
-        <w:t xml:space="preserve">President &amp; COO</w:t>
-      </w:r>
-      <w:br/>
-      <w:r>
-        <w:rPr>
-          <w:rFonts w:ascii="Cambria" w:hAnsi="Cambria" w:eastAsia="Cambria" w:cs="Cambria"/>
-          <w:sz w:val="24"/>
-          <w:szCs w:val="24"/>
-          <w:b w:val="1"/>
-          <w:bCs w:val="1"/>
-        </w:rPr>
-        <w:t xml:space="preserve">Victorias Milling Company, Inc.</w:t>
-      </w:r>
-      <w:br/>
-      <w:r>
-        <w:rPr>
-          <w:rFonts w:ascii="Cambria" w:hAnsi="Cambria" w:eastAsia="Cambria" w:cs="Cambria"/>
-          <w:sz w:val="24"/>
-          <w:szCs w:val="24"/>
-        </w:rPr>
-        <w:t xml:space="preserve">Ossorio St., Brgy. XVI, Victorias City, Neg. Occ.</w:t>
+        <w:t xml:space="preserve">MR. JONATHAN T. GOTIANUN</w:t>
+      </w:r>
+      <w:br/>
+      <w:r>
+        <w:rPr>
+          <w:rFonts w:ascii="Cambria" w:hAnsi="Cambria" w:eastAsia="Cambria" w:cs="Cambria"/>
+          <w:sz w:val="24"/>
+          <w:szCs w:val="24"/>
+        </w:rPr>
+        <w:t xml:space="preserve">President</w:t>
+      </w:r>
+      <w:br/>
+      <w:r>
+        <w:rPr>
+          <w:rFonts w:ascii="Cambria" w:hAnsi="Cambria" w:eastAsia="Cambria" w:cs="Cambria"/>
+          <w:sz w:val="24"/>
+          <w:szCs w:val="24"/>
+          <w:b w:val="1"/>
+          <w:bCs w:val="1"/>
+        </w:rPr>
+        <w:t xml:space="preserve">Davao Sugar Central Company, Inc.</w:t>
+      </w:r>
+      <w:br/>
+      <w:r>
+        <w:rPr>
+          <w:rFonts w:ascii="Cambria" w:hAnsi="Cambria" w:eastAsia="Cambria" w:cs="Cambria"/>
+          <w:sz w:val="24"/>
+          <w:szCs w:val="24"/>
+        </w:rPr>
+        <w:t xml:space="preserve">5/F, Filinvest Bldg., No. 79 EDSA Highway Hills, Mandaluyong City</w:t>
       </w:r>
       <w:br/>
     </w:p>
@@ -77,7 +77,7 @@
           <w:sz w:val="24"/>
           <w:szCs w:val="24"/>
         </w:rPr>
-        <w:t xml:space="preserve">Dear Pres. Chua:</w:t>
+        <w:t xml:space="preserve">Dear Mr. Gotianun:</w:t>
       </w:r>
     </w:p>
     <w:p>
@@ -90,7 +90,7 @@
           <w:sz w:val="24"/>
           <w:szCs w:val="24"/>
         </w:rPr>
-        <w:t xml:space="preserve">Please be informed that based on your submitted production estimate of 263,250.00 Metric Tons or 5,265,000.00 Lkg., your Milling License Fee for Crop Year 2020 - 2021 is FOURTEEN THOUSAND FIVE HUNDRED  (PHP 14,500.00) PESOS.  However, you have an excess payment in your Milling License Fee for CY 2020 - 2021 in the amount of NINE HUNDRED FIFTY  PESOS (PHP 950.00).</w:t>
+        <w:t xml:space="preserve">Please be informed that based on your submitted production estimate of 1,000.00 Metric Tons or 1,000.00 Lkg., your Milling License Fee for Crop Year 2020 - 2021 is ONE THOUSAND  (PHP 1,000.00) PESOS.  However, you have an excess payment in your Milling License Fee for CY 2020 - 2021 in the amount of TWO HUNDRED  PESOS (PHP 200.00).</w:t>
       </w:r>
     </w:p>
     <w:p>
@@ -113,7 +113,7 @@
           <w:b w:val="1"/>
           <w:bCs w:val="1"/>
         </w:rPr>
-        <w:t xml:space="preserve">THIRTEEN THOUSAND FIVE HUNDRED FIFTY  PESOS (PHP 13,550.00)</w:t>
+        <w:t xml:space="preserve">EIGHT HUNDRED  PESOS (PHP 800.00)</w:t>
       </w:r>
       <w:r>
         <w:rPr>

</xml_diff>

<commit_message>
Mill share form to Crop estimate form
</commit_message>
<xml_diff>
--- a/storage/mill_billing_statement.docx
+++ b/storage/mill_billing_statement.docx
@@ -23,7 +23,7 @@
           <w:sz w:val="24"/>
           <w:szCs w:val="24"/>
         </w:rPr>
-        <w:t xml:space="preserve">August 06, 2020</w:t>
+        <w:t xml:space="preserve">August 18, 2020</w:t>
       </w:r>
       <w:br/>
       <w:br/>
@@ -56,16 +56,16 @@
           <w:b w:val="1"/>
           <w:bCs w:val="1"/>
         </w:rPr>
-        <w:t xml:space="preserve">Davao Sugar Central Company, Inc.</w:t>
-      </w:r>
-      <w:br/>
-      <w:r>
-        <w:rPr>
-          <w:rFonts w:ascii="Cambria" w:hAnsi="Cambria" w:eastAsia="Cambria" w:cs="Cambria"/>
-          <w:sz w:val="24"/>
-          <w:szCs w:val="24"/>
-        </w:rPr>
-        <w:t xml:space="preserve">5/F, Filinvest Bldg., No. 79 EDSA Highway Hills, Mandaluyong City</w:t>
+        <w:t xml:space="preserve">Cotabato Sugar Central Company, Inc.</w:t>
+      </w:r>
+      <w:br/>
+      <w:r>
+        <w:rPr>
+          <w:rFonts w:ascii="Cambria" w:hAnsi="Cambria" w:eastAsia="Cambria" w:cs="Cambria"/>
+          <w:sz w:val="24"/>
+          <w:szCs w:val="24"/>
+        </w:rPr>
+        <w:t xml:space="preserve">6/F Filinvest Bldg., No. 79 EDSA, Highway Hills, Mandaluyong City</w:t>
       </w:r>
       <w:br/>
     </w:p>
@@ -77,7 +77,7 @@
           <w:sz w:val="24"/>
           <w:szCs w:val="24"/>
         </w:rPr>
-        <w:t xml:space="preserve">Dear Mr. Gotianun:</w:t>
+        <w:t xml:space="preserve">Dear Pres. Gotianun:</w:t>
       </w:r>
     </w:p>
     <w:p>
@@ -90,7 +90,7 @@
           <w:sz w:val="24"/>
           <w:szCs w:val="24"/>
         </w:rPr>
-        <w:t xml:space="preserve">Please be informed that based on your submitted production estimate of 1,000.00 Metric Tons or 1,000.00 Lkg., your Milling License Fee for Crop Year 2020 - 2021 is ONE THOUSAND  (PHP 1,000.00) PESOS.  However, you have an excess payment in your Milling License Fee for CY 2020 - 2021 in the amount of TWO HUNDRED  PESOS (PHP 200.00).</w:t>
+        <w:t xml:space="preserve">Please be informed that based on your submitted production estimate of 1,000.00 Metric Tons or 20,000.00 Lkg., your Milling License Fee for Crop Year 2020 - 2021 is ONE THOUSAND  (PHP 1,000.00) PESOS.  However, you have an underpayment in your Milling License Fee for CY 2020 - 2021 in the amount of ONE THOUSAND  PESOS (PHP 1,000.00).</w:t>
       </w:r>
     </w:p>
     <w:p>
@@ -113,7 +113,7 @@
           <w:b w:val="1"/>
           <w:bCs w:val="1"/>
         </w:rPr>
-        <w:t xml:space="preserve">EIGHT HUNDRED  PESOS (PHP 800.00)</w:t>
+        <w:t xml:space="preserve">TWO THOUSAND  PESOS (PHP 2,000.00)</w:t>
       </w:r>
       <w:r>
         <w:rPr>

</xml_diff>

<commit_message>
Mill and Refinery address remove cache
</commit_message>
<xml_diff>
--- a/storage/mill_billing_statement.docx
+++ b/storage/mill_billing_statement.docx
@@ -23,7 +23,7 @@
           <w:sz w:val="24"/>
           <w:szCs w:val="24"/>
         </w:rPr>
-        <w:t xml:space="preserve">August 18, 2020</w:t>
+        <w:t xml:space="preserve">August 20, 2020</w:t>
       </w:r>
       <w:br/>
       <w:br/>
@@ -65,7 +65,7 @@
           <w:sz w:val="24"/>
           <w:szCs w:val="24"/>
         </w:rPr>
-        <w:t xml:space="preserve">6/F Filinvest Bldg., No. 79 EDSA, Highway Hills, Mandaluyong City</w:t>
+        <w:t xml:space="preserve">Brgy. Kilada, Matalam, Cotabato</w:t>
       </w:r>
       <w:br/>
     </w:p>
@@ -90,7 +90,7 @@
           <w:sz w:val="24"/>
           <w:szCs w:val="24"/>
         </w:rPr>
-        <w:t xml:space="preserve">Please be informed that based on your submitted production estimate of 1,000.00 Metric Tons or 20,000.00 Lkg., your Milling License Fee for Crop Year 2020 - 2021 is ONE THOUSAND  (PHP 1,000.00) PESOS.  However, you have an underpayment in your Milling License Fee for CY 2020 - 2021 in the amount of ONE THOUSAND  PESOS (PHP 1,000.00).</w:t>
+        <w:t xml:space="preserve">Please be informed that based on your submitted production estimate of 0.00 Metric Tons or 0.00 Lkg., your Milling License Fee for Crop Year 2020 - 2021 is  (PHP 0.00) PESOS.  However, you have an excess payment in your Milling License Fee for CY 2020 - 2021 in the amount of  PESOS (PHP 0.00).</w:t>
       </w:r>
     </w:p>
     <w:p>
@@ -113,7 +113,7 @@
           <w:b w:val="1"/>
           <w:bCs w:val="1"/>
         </w:rPr>
-        <w:t xml:space="preserve">TWO THOUSAND  PESOS (PHP 2,000.00)</w:t>
+        <w:t xml:space="preserve"> PESOS (PHP 0.00)</w:t>
       </w:r>
       <w:r>
         <w:rPr>

</xml_diff>

<commit_message>
Mollases Tank Unit, Mill and Ref Dir Alphabetical, View before edit in Mill Library, Rated Capacity Unit, Billing Letter and Cover Letter 1inch, Molasses tank 3
</commit_message>
<xml_diff>
--- a/storage/mill_billing_statement.docx
+++ b/storage/mill_billing_statement.docx
@@ -10,20 +10,20 @@
           <w:sz w:val="20"/>
           <w:szCs w:val="20"/>
         </w:rPr>
-        <w:t xml:space="preserve">MEMO-REG-LMD-2020-Aug-</w:t>
-      </w:r>
-      <w:br/>
-      <w:br/>
-      <w:br/>
-      <w:br/>
-      <w:br/>
-      <w:r>
-        <w:rPr>
-          <w:rFonts w:ascii="Cambria" w:hAnsi="Cambria" w:eastAsia="Cambria" w:cs="Cambria"/>
-          <w:sz w:val="24"/>
-          <w:szCs w:val="24"/>
-        </w:rPr>
-        <w:t xml:space="preserve">August 20, 2020</w:t>
+        <w:t xml:space="preserve">MEMO-REG-LMD-2020-Sep-</w:t>
+      </w:r>
+      <w:br/>
+      <w:br/>
+      <w:br/>
+      <w:br/>
+      <w:br/>
+      <w:r>
+        <w:rPr>
+          <w:rFonts w:ascii="Cambria" w:hAnsi="Cambria" w:eastAsia="Cambria" w:cs="Cambria"/>
+          <w:sz w:val="24"/>
+          <w:szCs w:val="24"/>
+        </w:rPr>
+        <w:t xml:space="preserve">September 14, 2020</w:t>
       </w:r>
       <w:br/>
       <w:br/>
@@ -56,16 +56,16 @@
           <w:b w:val="1"/>
           <w:bCs w:val="1"/>
         </w:rPr>
-        <w:t xml:space="preserve">Cotabato Sugar Central Company, Inc.</w:t>
-      </w:r>
-      <w:br/>
-      <w:r>
-        <w:rPr>
-          <w:rFonts w:ascii="Cambria" w:hAnsi="Cambria" w:eastAsia="Cambria" w:cs="Cambria"/>
-          <w:sz w:val="24"/>
-          <w:szCs w:val="24"/>
-        </w:rPr>
-        <w:t xml:space="preserve">Brgy. Kilada, Matalam, Cotabato</w:t>
+        <w:t xml:space="preserve">Davao Sugar Central Company, Inc.</w:t>
+      </w:r>
+      <w:br/>
+      <w:r>
+        <w:rPr>
+          <w:rFonts w:ascii="Cambria" w:hAnsi="Cambria" w:eastAsia="Cambria" w:cs="Cambria"/>
+          <w:sz w:val="24"/>
+          <w:szCs w:val="24"/>
+        </w:rPr>
+        <w:t xml:space="preserve">5/F, Filinvest Bldg., No. 79 EDSA Highway Hills, Mandaluyong City</w:t>
       </w:r>
       <w:br/>
     </w:p>
@@ -77,7 +77,7 @@
           <w:sz w:val="24"/>
           <w:szCs w:val="24"/>
         </w:rPr>
-        <w:t xml:space="preserve">Dear Pres. Gotianun:</w:t>
+        <w:t xml:space="preserve">Dear Mr. Gotianun:</w:t>
       </w:r>
     </w:p>
     <w:p>
@@ -221,7 +221,7 @@
     </w:p>
     <w:sectPr>
       <w:pgSz w:orient="portrait" w:w="11905.511811023622" w:h="16837.79527559055"/>
-      <w:pgMar w:top="3000" w:right="2200" w:bottom="1440" w:left="2200" w:header="720" w:footer="720" w:gutter="0"/>
+      <w:pgMar w:top="3000" w:right="1500" w:bottom="1440" w:left="1500" w:header="720" w:footer="720" w:gutter="0"/>
       <w:cols w:num="1" w:space="720"/>
     </w:sectPr>
   </w:body>

</xml_diff>